<commit_message>
[24.07.30 11:41] Model auto-generation
</commit_message>
<xml_diff>
--- a/nomenclature_parser/out/latest/Sommaire Nomenclature Hub-v24.07.30.docx
+++ b/nomenclature_parser/out/latest/Sommaire Nomenclature Hub-v24.07.30.docx
@@ -645,6 +645,38 @@
           </w:tcPr>
           <w:p>
             <w:r>
+              <w:t>REPONSE</w:t>
+            </w:r>
+          </w:p>
+        </w:tc>
+        <w:tc>
+          <w:tcPr>
+            <w:tcW w:type="dxa" w:w="2880"/>
+          </w:tcPr>
+          <w:p>
+            <w:r>
+              <w:t>ENUM-REPONSE-v24.07.30</w:t>
+            </w:r>
+          </w:p>
+        </w:tc>
+        <w:tc>
+          <w:tcPr>
+            <w:tcW w:type="dxa" w:w="2880"/>
+          </w:tcPr>
+          <w:p>
+            <w:r>
+              <w:t>ENUM</w:t>
+            </w:r>
+          </w:p>
+        </w:tc>
+      </w:tr>
+      <w:tr>
+        <w:tc>
+          <w:tcPr>
+            <w:tcW w:type="dxa" w:w="2880"/>
+          </w:tcPr>
+          <w:p>
+            <w:r>
               <w:t>STATUS_VECTEUR</w:t>
             </w:r>
           </w:p>
@@ -656,6 +688,38 @@
           <w:p>
             <w:r>
               <w:t>SI-SAMU-STATUS_VECTEUR-v24.07.30</w:t>
+            </w:r>
+          </w:p>
+        </w:tc>
+        <w:tc>
+          <w:tcPr>
+            <w:tcW w:type="dxa" w:w="2880"/>
+          </w:tcPr>
+          <w:p>
+            <w:r>
+              <w:t>SI-SAMU</w:t>
+            </w:r>
+          </w:p>
+        </w:tc>
+      </w:tr>
+      <w:tr>
+        <w:tc>
+          <w:tcPr>
+            <w:tcW w:type="dxa" w:w="2880"/>
+          </w:tcPr>
+          <w:p>
+            <w:r>
+              <w:t>DELAI</w:t>
+            </w:r>
+          </w:p>
+        </w:tc>
+        <w:tc>
+          <w:tcPr>
+            <w:tcW w:type="dxa" w:w="2880"/>
+          </w:tcPr>
+          <w:p>
+            <w:r>
+              <w:t>SI-SAMU-DELAI-v24.07.30</w:t>
             </w:r>
           </w:p>
         </w:tc>
@@ -901,6 +965,38 @@
           </w:tcPr>
           <w:p>
             <w:r>
+              <w:t>ROLE</w:t>
+            </w:r>
+          </w:p>
+        </w:tc>
+        <w:tc>
+          <w:tcPr>
+            <w:tcW w:type="dxa" w:w="2880"/>
+          </w:tcPr>
+          <w:p>
+            <w:r>
+              <w:t>ENUM-ROLE-v24.07.30</w:t>
+            </w:r>
+          </w:p>
+        </w:tc>
+        <w:tc>
+          <w:tcPr>
+            <w:tcW w:type="dxa" w:w="2880"/>
+          </w:tcPr>
+          <w:p>
+            <w:r>
+              <w:t>ENUM</w:t>
+            </w:r>
+          </w:p>
+        </w:tc>
+      </w:tr>
+      <w:tr>
+        <w:tc>
+          <w:tcPr>
+            <w:tcW w:type="dxa" w:w="2880"/>
+          </w:tcPr>
+          <w:p>
+            <w:r>
               <w:t>GRAVITE</w:t>
             </w:r>
           </w:p>
@@ -954,6 +1050,38 @@
           <w:p>
             <w:r>
               <w:t>SI-SAMU</w:t>
+            </w:r>
+          </w:p>
+        </w:tc>
+      </w:tr>
+      <w:tr>
+        <w:tc>
+          <w:tcPr>
+            <w:tcW w:type="dxa" w:w="2880"/>
+          </w:tcPr>
+          <w:p>
+            <w:r>
+              <w:t>TYPE_Id_Patient</w:t>
+            </w:r>
+          </w:p>
+        </w:tc>
+        <w:tc>
+          <w:tcPr>
+            <w:tcW w:type="dxa" w:w="2880"/>
+          </w:tcPr>
+          <w:p>
+            <w:r>
+              <w:t>ENUM-TYPE_Id_Patient-v24.07.30</w:t>
+            </w:r>
+          </w:p>
+        </w:tc>
+        <w:tc>
+          <w:tcPr>
+            <w:tcW w:type="dxa" w:w="2880"/>
+          </w:tcPr>
+          <w:p>
+            <w:r>
+              <w:t>ENUM</w:t>
             </w:r>
           </w:p>
         </w:tc>
@@ -1029,6 +1157,230 @@
           </w:tcPr>
           <w:p>
             <w:r>
+              <w:t>CONTACT_Type</w:t>
+            </w:r>
+          </w:p>
+        </w:tc>
+        <w:tc>
+          <w:tcPr>
+            <w:tcW w:type="dxa" w:w="2880"/>
+          </w:tcPr>
+          <w:p>
+            <w:r>
+              <w:t>ENUM-CONTACT_Type-v24.07.30</w:t>
+            </w:r>
+          </w:p>
+        </w:tc>
+        <w:tc>
+          <w:tcPr>
+            <w:tcW w:type="dxa" w:w="2880"/>
+          </w:tcPr>
+          <w:p>
+            <w:r>
+              <w:t>ENUM</w:t>
+            </w:r>
+          </w:p>
+        </w:tc>
+      </w:tr>
+      <w:tr>
+        <w:tc>
+          <w:tcPr>
+            <w:tcW w:type="dxa" w:w="2880"/>
+          </w:tcPr>
+          <w:p>
+            <w:r>
+              <w:t>CONTACT_Canal</w:t>
+            </w:r>
+          </w:p>
+        </w:tc>
+        <w:tc>
+          <w:tcPr>
+            <w:tcW w:type="dxa" w:w="2880"/>
+          </w:tcPr>
+          <w:p>
+            <w:r>
+              <w:t>ENUM-CONTACT_Canal-v24.07.30</w:t>
+            </w:r>
+          </w:p>
+        </w:tc>
+        <w:tc>
+          <w:tcPr>
+            <w:tcW w:type="dxa" w:w="2880"/>
+          </w:tcPr>
+          <w:p>
+            <w:r>
+              <w:t>ENUM</w:t>
+            </w:r>
+          </w:p>
+        </w:tc>
+      </w:tr>
+      <w:tr>
+        <w:tc>
+          <w:tcPr>
+            <w:tcW w:type="dxa" w:w="2880"/>
+          </w:tcPr>
+          <w:p>
+            <w:r>
+              <w:t>SIGNALEMENT</w:t>
+            </w:r>
+          </w:p>
+        </w:tc>
+        <w:tc>
+          <w:tcPr>
+            <w:tcW w:type="dxa" w:w="2880"/>
+          </w:tcPr>
+          <w:p>
+            <w:r>
+              <w:t>ENUM-SIGNALEMENT-v24.07.30</w:t>
+            </w:r>
+          </w:p>
+        </w:tc>
+        <w:tc>
+          <w:tcPr>
+            <w:tcW w:type="dxa" w:w="2880"/>
+          </w:tcPr>
+          <w:p>
+            <w:r>
+              <w:t>ENUM</w:t>
+            </w:r>
+          </w:p>
+        </w:tc>
+      </w:tr>
+      <w:tr>
+        <w:tc>
+          <w:tcPr>
+            <w:tcW w:type="dxa" w:w="2880"/>
+          </w:tcPr>
+          <w:p>
+            <w:r>
+              <w:t>TYPE_Objet_Sys</w:t>
+            </w:r>
+          </w:p>
+        </w:tc>
+        <w:tc>
+          <w:tcPr>
+            <w:tcW w:type="dxa" w:w="2880"/>
+          </w:tcPr>
+          <w:p>
+            <w:r>
+              <w:t>ENUM-TYPE_Objet_Sys-v24.07.30</w:t>
+            </w:r>
+          </w:p>
+        </w:tc>
+        <w:tc>
+          <w:tcPr>
+            <w:tcW w:type="dxa" w:w="2880"/>
+          </w:tcPr>
+          <w:p>
+            <w:r>
+              <w:t>ENUM</w:t>
+            </w:r>
+          </w:p>
+        </w:tc>
+      </w:tr>
+      <w:tr>
+        <w:tc>
+          <w:tcPr>
+            <w:tcW w:type="dxa" w:w="2880"/>
+          </w:tcPr>
+          <w:p>
+            <w:r>
+              <w:t>SOURCE_Loc</w:t>
+            </w:r>
+          </w:p>
+        </w:tc>
+        <w:tc>
+          <w:tcPr>
+            <w:tcW w:type="dxa" w:w="2880"/>
+          </w:tcPr>
+          <w:p>
+            <w:r>
+              <w:t>ENUM-SOURCE_Loc-v24.07.30</w:t>
+            </w:r>
+          </w:p>
+        </w:tc>
+        <w:tc>
+          <w:tcPr>
+            <w:tcW w:type="dxa" w:w="2880"/>
+          </w:tcPr>
+          <w:p>
+            <w:r>
+              <w:t>ENUM</w:t>
+            </w:r>
+          </w:p>
+        </w:tc>
+      </w:tr>
+      <w:tr>
+        <w:tc>
+          <w:tcPr>
+            <w:tcW w:type="dxa" w:w="2880"/>
+          </w:tcPr>
+          <w:p>
+            <w:r>
+              <w:t>PRECISION</w:t>
+            </w:r>
+          </w:p>
+        </w:tc>
+        <w:tc>
+          <w:tcPr>
+            <w:tcW w:type="dxa" w:w="2880"/>
+          </w:tcPr>
+          <w:p>
+            <w:r>
+              <w:t>ENUM-PRECISION-v24.07.30</w:t>
+            </w:r>
+          </w:p>
+        </w:tc>
+        <w:tc>
+          <w:tcPr>
+            <w:tcW w:type="dxa" w:w="2880"/>
+          </w:tcPr>
+          <w:p>
+            <w:r>
+              <w:t>ENUM</w:t>
+            </w:r>
+          </w:p>
+        </w:tc>
+      </w:tr>
+      <w:tr>
+        <w:tc>
+          <w:tcPr>
+            <w:tcW w:type="dxa" w:w="2880"/>
+          </w:tcPr>
+          <w:p>
+            <w:r>
+              <w:t>SOURCE_Id_Lieu</w:t>
+            </w:r>
+          </w:p>
+        </w:tc>
+        <w:tc>
+          <w:tcPr>
+            <w:tcW w:type="dxa" w:w="2880"/>
+          </w:tcPr>
+          <w:p>
+            <w:r>
+              <w:t>ENUM-SOURCE_Id_Lieu-v24.07.30</w:t>
+            </w:r>
+          </w:p>
+        </w:tc>
+        <w:tc>
+          <w:tcPr>
+            <w:tcW w:type="dxa" w:w="2880"/>
+          </w:tcPr>
+          <w:p>
+            <w:r>
+              <w:t>ENUM</w:t>
+            </w:r>
+          </w:p>
+        </w:tc>
+      </w:tr>
+      <w:tr>
+        <w:tc>
+          <w:tcPr>
+            <w:tcW w:type="dxa" w:w="2880"/>
+          </w:tcPr>
+          <w:p>
+            <w:r>
               <w:t>PRIORITE</w:t>
             </w:r>
           </w:p>
@@ -1082,6 +1434,70 @@
           <w:p>
             <w:r>
               <w:t>SI-SAMU</w:t>
+            </w:r>
+          </w:p>
+        </w:tc>
+      </w:tr>
+      <w:tr>
+        <w:tc>
+          <w:tcPr>
+            <w:tcW w:type="dxa" w:w="2880"/>
+          </w:tcPr>
+          <w:p>
+            <w:r>
+              <w:t>TYPE_Patient_Victime</w:t>
+            </w:r>
+          </w:p>
+        </w:tc>
+        <w:tc>
+          <w:tcPr>
+            <w:tcW w:type="dxa" w:w="2880"/>
+          </w:tcPr>
+          <w:p>
+            <w:r>
+              <w:t>ENUM-TYPE_Patient_Victime-v24.07.30</w:t>
+            </w:r>
+          </w:p>
+        </w:tc>
+        <w:tc>
+          <w:tcPr>
+            <w:tcW w:type="dxa" w:w="2880"/>
+          </w:tcPr>
+          <w:p>
+            <w:r>
+              <w:t>ENUM</w:t>
+            </w:r>
+          </w:p>
+        </w:tc>
+      </w:tr>
+      <w:tr>
+        <w:tc>
+          <w:tcPr>
+            <w:tcW w:type="dxa" w:w="2880"/>
+          </w:tcPr>
+          <w:p>
+            <w:r>
+              <w:t>NOMBRE_Patient_Victime</w:t>
+            </w:r>
+          </w:p>
+        </w:tc>
+        <w:tc>
+          <w:tcPr>
+            <w:tcW w:type="dxa" w:w="2880"/>
+          </w:tcPr>
+          <w:p>
+            <w:r>
+              <w:t>ENUM-NOMBRE_Patient_Victime-v24.07.30</w:t>
+            </w:r>
+          </w:p>
+        </w:tc>
+        <w:tc>
+          <w:tcPr>
+            <w:tcW w:type="dxa" w:w="2880"/>
+          </w:tcPr>
+          <w:p>
+            <w:r>
+              <w:t>ENUM</w:t>
             </w:r>
           </w:p>
         </w:tc>
@@ -1210,6 +1626,102 @@
           <w:p>
             <w:r>
               <w:t>CISU</w:t>
+            </w:r>
+          </w:p>
+        </w:tc>
+      </w:tr>
+      <w:tr>
+        <w:tc>
+          <w:tcPr>
+            <w:tcW w:type="dxa" w:w="2880"/>
+          </w:tcPr>
+          <w:p>
+            <w:r>
+              <w:t>ORIGINE</w:t>
+            </w:r>
+          </w:p>
+        </w:tc>
+        <w:tc>
+          <w:tcPr>
+            <w:tcW w:type="dxa" w:w="2880"/>
+          </w:tcPr>
+          <w:p>
+            <w:r>
+              <w:t>ENUM-ORIGINE-v24.07.30</w:t>
+            </w:r>
+          </w:p>
+        </w:tc>
+        <w:tc>
+          <w:tcPr>
+            <w:tcW w:type="dxa" w:w="2880"/>
+          </w:tcPr>
+          <w:p>
+            <w:r>
+              <w:t>ENUM</w:t>
+            </w:r>
+          </w:p>
+        </w:tc>
+      </w:tr>
+      <w:tr>
+        <w:tc>
+          <w:tcPr>
+            <w:tcW w:type="dxa" w:w="2880"/>
+          </w:tcPr>
+          <w:p>
+            <w:r>
+              <w:t>TYPE_Intervention</w:t>
+            </w:r>
+          </w:p>
+        </w:tc>
+        <w:tc>
+          <w:tcPr>
+            <w:tcW w:type="dxa" w:w="2880"/>
+          </w:tcPr>
+          <w:p>
+            <w:r>
+              <w:t>ENUM-TYPE_Intervention-v24.07.30</w:t>
+            </w:r>
+          </w:p>
+        </w:tc>
+        <w:tc>
+          <w:tcPr>
+            <w:tcW w:type="dxa" w:w="2880"/>
+          </w:tcPr>
+          <w:p>
+            <w:r>
+              <w:t>ENUM</w:t>
+            </w:r>
+          </w:p>
+        </w:tc>
+      </w:tr>
+      <w:tr>
+        <w:tc>
+          <w:tcPr>
+            <w:tcW w:type="dxa" w:w="2880"/>
+          </w:tcPr>
+          <w:p>
+            <w:r>
+              <w:t>FILIERE</w:t>
+            </w:r>
+          </w:p>
+        </w:tc>
+        <w:tc>
+          <w:tcPr>
+            <w:tcW w:type="dxa" w:w="2880"/>
+          </w:tcPr>
+          <w:p>
+            <w:r>
+              <w:t>ENUM-FILIERE-v24.07.30</w:t>
+            </w:r>
+          </w:p>
+        </w:tc>
+        <w:tc>
+          <w:tcPr>
+            <w:tcW w:type="dxa" w:w="2880"/>
+          </w:tcPr>
+          <w:p>
+            <w:r>
+              <w:t>ENUM</w:t>
             </w:r>
           </w:p>
         </w:tc>

</xml_diff>